<commit_message>
Regenerated Javadoc, renamed ProfileController because of name conflict with Spring
</commit_message>
<xml_diff>
--- a/Docs/Kwetter Design Document.docx
+++ b/Docs/Kwetter Design Document.docx
@@ -4173,7 +4173,7 @@
             </w:rPr>
             <w:fldChar w:fldCharType="separate"/>
           </w:r>
-          <w:hyperlink w:anchor="_Toc1030229" w:history="1">
+          <w:hyperlink w:anchor="_Toc1841083" w:history="1">
             <w:r>
               <w:rPr>
                 <w:rStyle w:val="Hyperlink"/>
@@ -4200,7 +4200,7 @@
                 <w:noProof/>
                 <w:webHidden/>
               </w:rPr>
-              <w:instrText xml:space="preserve"> PAGEREF _Toc1030229 \h </w:instrText>
+              <w:instrText xml:space="preserve"> PAGEREF _Toc1841083 \h </w:instrText>
             </w:r>
             <w:r>
               <w:rPr>
@@ -4243,7 +4243,7 @@
               <w:lang w:val="en-US"/>
             </w:rPr>
           </w:pPr>
-          <w:hyperlink w:anchor="_Toc1030230" w:history="1">
+          <w:hyperlink w:anchor="_Toc1841084" w:history="1">
             <w:r>
               <w:rPr>
                 <w:rStyle w:val="Hyperlink"/>
@@ -4270,7 +4270,7 @@
                 <w:noProof/>
                 <w:webHidden/>
               </w:rPr>
-              <w:instrText xml:space="preserve"> PAGEREF _Toc1030230 \h </w:instrText>
+              <w:instrText xml:space="preserve"> PAGEREF _Toc1841084 \h </w:instrText>
             </w:r>
             <w:r>
               <w:rPr>
@@ -4313,7 +4313,7 @@
               <w:lang w:val="en-US"/>
             </w:rPr>
           </w:pPr>
-          <w:hyperlink w:anchor="_Toc1030231" w:history="1">
+          <w:hyperlink w:anchor="_Toc1841085" w:history="1">
             <w:r>
               <w:rPr>
                 <w:rStyle w:val="Hyperlink"/>
@@ -4341,7 +4341,7 @@
                 <w:noProof/>
                 <w:webHidden/>
               </w:rPr>
-              <w:instrText xml:space="preserve"> PAGEREF _Toc1030231 \h </w:instrText>
+              <w:instrText xml:space="preserve"> PAGEREF _Toc1841085 \h </w:instrText>
             </w:r>
             <w:r>
               <w:rPr>
@@ -4384,7 +4384,7 @@
               <w:lang w:val="en-US"/>
             </w:rPr>
           </w:pPr>
-          <w:hyperlink w:anchor="_Toc1030232" w:history="1">
+          <w:hyperlink w:anchor="_Toc1841086" w:history="1">
             <w:r>
               <w:rPr>
                 <w:rStyle w:val="Hyperlink"/>
@@ -4412,7 +4412,7 @@
                 <w:noProof/>
                 <w:webHidden/>
               </w:rPr>
-              <w:instrText xml:space="preserve"> PAGEREF _Toc1030232 \h </w:instrText>
+              <w:instrText xml:space="preserve"> PAGEREF _Toc1841086 \h </w:instrText>
             </w:r>
             <w:r>
               <w:rPr>
@@ -4455,7 +4455,7 @@
               <w:lang w:val="en-US"/>
             </w:rPr>
           </w:pPr>
-          <w:hyperlink w:anchor="_Toc1030233" w:history="1">
+          <w:hyperlink w:anchor="_Toc1841087" w:history="1">
             <w:r>
               <w:rPr>
                 <w:rStyle w:val="Hyperlink"/>
@@ -4483,7 +4483,7 @@
                 <w:noProof/>
                 <w:webHidden/>
               </w:rPr>
-              <w:instrText xml:space="preserve"> PAGEREF _Toc1030233 \h </w:instrText>
+              <w:instrText xml:space="preserve"> PAGEREF _Toc1841087 \h </w:instrText>
             </w:r>
             <w:r>
               <w:rPr>
@@ -4515,6 +4515,77 @@
           </w:hyperlink>
         </w:p>
         <w:p>
+          <w:pPr>
+            <w:pStyle w:val="TOC1"/>
+            <w:tabs>
+              <w:tab w:val="right" w:leader="dot" w:pos="9016"/>
+            </w:tabs>
+            <w:rPr>
+              <w:rFonts w:eastAsiaTheme="minorEastAsia"/>
+              <w:noProof/>
+              <w:lang w:val="en-US"/>
+            </w:rPr>
+          </w:pPr>
+          <w:hyperlink w:anchor="_Toc1841088" w:history="1">
+            <w:r>
+              <w:rPr>
+                <w:rStyle w:val="Hyperlink"/>
+                <w:noProof/>
+                <w:lang w:val="en-US"/>
+              </w:rPr>
+              <w:t>Domain Model</w:t>
+            </w:r>
+            <w:r>
+              <w:rPr>
+                <w:noProof/>
+                <w:webHidden/>
+              </w:rPr>
+              <w:tab/>
+            </w:r>
+            <w:r>
+              <w:rPr>
+                <w:noProof/>
+                <w:webHidden/>
+              </w:rPr>
+              <w:fldChar w:fldCharType="begin"/>
+            </w:r>
+            <w:r>
+              <w:rPr>
+                <w:noProof/>
+                <w:webHidden/>
+              </w:rPr>
+              <w:instrText xml:space="preserve"> PAGEREF _Toc1841088 \h </w:instrText>
+            </w:r>
+            <w:r>
+              <w:rPr>
+                <w:noProof/>
+                <w:webHidden/>
+              </w:rPr>
+            </w:r>
+            <w:r>
+              <w:rPr>
+                <w:noProof/>
+                <w:webHidden/>
+              </w:rPr>
+              <w:fldChar w:fldCharType="separate"/>
+            </w:r>
+            <w:r>
+              <w:rPr>
+                <w:noProof/>
+                <w:webHidden/>
+              </w:rPr>
+              <w:t>3</w:t>
+            </w:r>
+            <w:r>
+              <w:rPr>
+                <w:noProof/>
+                <w:webHidden/>
+              </w:rPr>
+              <w:fldChar w:fldCharType="end"/>
+            </w:r>
+          </w:hyperlink>
+        </w:p>
+        <w:p>
           <w:r>
             <w:rPr>
               <w:b/>
@@ -4538,27 +4609,29 @@
       <w:r>
         <w:br w:type="page"/>
       </w:r>
+      <w:bookmarkStart w:id="0" w:name="_GoBack"/>
+      <w:bookmarkEnd w:id="0"/>
     </w:p>
     <w:p>
       <w:pPr>
         <w:pStyle w:val="Heading1"/>
       </w:pPr>
-      <w:bookmarkStart w:id="0" w:name="_Toc1030229"/>
+      <w:bookmarkStart w:id="1" w:name="_Toc1841083"/>
       <w:r>
         <w:lastRenderedPageBreak/>
         <w:t>User stories</w:t>
       </w:r>
-      <w:bookmarkEnd w:id="0"/>
+      <w:bookmarkEnd w:id="1"/>
     </w:p>
     <w:p>
       <w:pPr>
         <w:pStyle w:val="Heading2"/>
       </w:pPr>
-      <w:bookmarkStart w:id="1" w:name="_Toc1030230"/>
+      <w:bookmarkStart w:id="2" w:name="_Toc1841084"/>
       <w:r>
         <w:t>Profile</w:t>
       </w:r>
-      <w:bookmarkEnd w:id="1"/>
+      <w:bookmarkEnd w:id="2"/>
     </w:p>
     <w:p>
       <w:pPr>
@@ -4755,14 +4828,14 @@
           <w:lang w:val="en-US"/>
         </w:rPr>
       </w:pPr>
-      <w:bookmarkStart w:id="2" w:name="_Toc1030231"/>
+      <w:bookmarkStart w:id="3" w:name="_Toc1841085"/>
       <w:r>
         <w:rPr>
           <w:lang w:val="en-US"/>
         </w:rPr>
         <w:t>Starting page</w:t>
       </w:r>
-      <w:bookmarkEnd w:id="2"/>
+      <w:bookmarkEnd w:id="3"/>
     </w:p>
     <w:p>
       <w:pPr>
@@ -4923,14 +4996,14 @@
           <w:lang w:val="en-US"/>
         </w:rPr>
       </w:pPr>
-      <w:bookmarkStart w:id="3" w:name="_Toc1030232"/>
+      <w:bookmarkStart w:id="4" w:name="_Toc1841086"/>
       <w:r>
         <w:rPr>
           <w:lang w:val="en-US"/>
         </w:rPr>
         <w:t>Login screen</w:t>
       </w:r>
-      <w:bookmarkEnd w:id="3"/>
+      <w:bookmarkEnd w:id="4"/>
     </w:p>
     <w:p>
       <w:pPr>
@@ -5043,14 +5116,14 @@
           <w:lang w:val="en-US"/>
         </w:rPr>
       </w:pPr>
-      <w:bookmarkStart w:id="4" w:name="_Toc1030233"/>
+      <w:bookmarkStart w:id="5" w:name="_Toc1841087"/>
       <w:r>
         <w:rPr>
           <w:lang w:val="en-US"/>
         </w:rPr>
         <w:t>Administration</w:t>
       </w:r>
-      <w:bookmarkEnd w:id="4"/>
+      <w:bookmarkEnd w:id="5"/>
     </w:p>
     <w:p>
       <w:pPr>
@@ -5137,11 +5210,86 @@
         </w:rPr>
         <w:t>As an admin, I want to be able to change the permissions per role so I can create new responsibilities in the future.</w:t>
       </w:r>
-      <w:bookmarkStart w:id="5" w:name="_GoBack"/>
-      <w:bookmarkEnd w:id="5"/>
+    </w:p>
+    <w:p>
+      <w:pPr>
+        <w:pStyle w:val="Heading1"/>
+        <w:rPr>
+          <w:lang w:val="en-US"/>
+        </w:rPr>
+      </w:pPr>
+      <w:bookmarkStart w:id="6" w:name="_Toc1841088"/>
+      <w:r>
+        <w:rPr>
+          <w:lang w:val="en-US"/>
+        </w:rPr>
+        <w:lastRenderedPageBreak/>
+        <w:t>Domain Model</w:t>
+      </w:r>
+      <w:bookmarkEnd w:id="6"/>
+    </w:p>
+    <w:p>
+      <w:pPr>
+        <w:rPr>
+          <w:lang w:val="en-US"/>
+        </w:rPr>
+      </w:pPr>
+      <w:r>
+        <w:rPr>
+          <w:noProof/>
+        </w:rPr>
+        <w:drawing>
+          <wp:inline distT="0" distB="0" distL="0" distR="0" wp14:anchorId="76EA39CC" wp14:editId="2D3F5E31">
+            <wp:extent cx="5731510" cy="2760345"/>
+            <wp:effectExtent l="0" t="0" r="2540" b="1905"/>
+            <wp:docPr id="11" name="Picture 11"/>
+            <wp:cNvGraphicFramePr>
+              <a:graphicFrameLocks xmlns:a="http://schemas.openxmlformats.org/drawingml/2006/main" noChangeAspect="1"/>
+            </wp:cNvGraphicFramePr>
+            <a:graphic xmlns:a="http://schemas.openxmlformats.org/drawingml/2006/main">
+              <a:graphicData uri="http://schemas.openxmlformats.org/drawingml/2006/picture">
+                <pic:pic xmlns:pic="http://schemas.openxmlformats.org/drawingml/2006/picture">
+                  <pic:nvPicPr>
+                    <pic:cNvPr id="0" name="Picture 1"/>
+                    <pic:cNvPicPr>
+                      <a:picLocks noChangeAspect="1" noChangeArrowheads="1"/>
+                    </pic:cNvPicPr>
+                  </pic:nvPicPr>
+                  <pic:blipFill>
+                    <a:blip r:embed="rId9">
+                      <a:extLst>
+                        <a:ext uri="{28A0092B-C50C-407E-A947-70E740481C1C}">
+                          <a14:useLocalDpi xmlns:a14="http://schemas.microsoft.com/office/drawing/2010/main" val="0"/>
+                        </a:ext>
+                      </a:extLst>
+                    </a:blip>
+                    <a:srcRect/>
+                    <a:stretch>
+                      <a:fillRect/>
+                    </a:stretch>
+                  </pic:blipFill>
+                  <pic:spPr bwMode="auto">
+                    <a:xfrm>
+                      <a:off x="0" y="0"/>
+                      <a:ext cx="5731510" cy="2760345"/>
+                    </a:xfrm>
+                    <a:prstGeom prst="rect">
+                      <a:avLst/>
+                    </a:prstGeom>
+                    <a:noFill/>
+                    <a:ln>
+                      <a:noFill/>
+                    </a:ln>
+                  </pic:spPr>
+                </pic:pic>
+              </a:graphicData>
+            </a:graphic>
+          </wp:inline>
+        </w:drawing>
+      </w:r>
     </w:p>
     <w:sectPr>
-      <w:footerReference w:type="default" r:id="rId9"/>
+      <w:footerReference w:type="default" r:id="rId10"/>
       <w:pgSz w:w="11906" w:h="16838"/>
       <w:pgMar w:top="1440" w:right="1440" w:bottom="1440" w:left="1440" w:header="720" w:footer="720" w:gutter="0"/>
       <w:pgNumType w:start="0"/>
@@ -6244,7 +6392,7 @@
 </file>
 
 <file path=customXml/itemProps2.xml><?xml version="1.0" encoding="utf-8"?>
-<ds:datastoreItem xmlns:ds="http://schemas.openxmlformats.org/officeDocument/2006/customXml" ds:itemID="{1540B57F-A429-46D1-A98F-511210A2E66A}">
+<ds:datastoreItem xmlns:ds="http://schemas.openxmlformats.org/officeDocument/2006/customXml" ds:itemID="{8D040DA3-1E9C-4916-ADF6-100353A57EE0}">
   <ds:schemaRefs>
     <ds:schemaRef ds:uri="http://schemas.openxmlformats.org/officeDocument/2006/bibliography"/>
   </ds:schemaRefs>

</xml_diff>